<commit_message>
YML Fixture begin + Bug modif forum form
</commit_message>
<xml_diff>
--- a/data/Documents/membres du groupes et repartition des taches.docx
+++ b/data/Documents/membres du groupes et repartition des taches.docx
@@ -1,6 +1,6 @@
 
 <file path=word/document.xml><?xml version="1.0" encoding="utf-8"?>
-<w:document xmlns:ve="http://schemas.openxmlformats.org/markup-compatibility/2006" xmlns:o="urn:schemas-microsoft-com:office:office" xmlns:r="http://schemas.openxmlformats.org/officeDocument/2006/relationships" xmlns:m="http://schemas.openxmlformats.org/officeDocument/2006/math" xmlns:v="urn:schemas-microsoft-com:vml" xmlns:wp="http://schemas.openxmlformats.org/drawingml/2006/wordprocessingDrawing" xmlns:w10="urn:schemas-microsoft-com:office:word" xmlns:w="http://schemas.openxmlformats.org/wordprocessingml/2006/main" xmlns:wne="http://schemas.microsoft.com/office/word/2006/wordml">
+<w:document xmlns:wpc="http://schemas.microsoft.com/office/word/2010/wordprocessingCanvas" xmlns:mc="http://schemas.openxmlformats.org/markup-compatibility/2006" xmlns:o="urn:schemas-microsoft-com:office:office" xmlns:r="http://schemas.openxmlformats.org/officeDocument/2006/relationships" xmlns:m="http://schemas.openxmlformats.org/officeDocument/2006/math" xmlns:v="urn:schemas-microsoft-com:vml" xmlns:wp14="http://schemas.microsoft.com/office/word/2010/wordprocessingDrawing" xmlns:wp="http://schemas.openxmlformats.org/drawingml/2006/wordprocessingDrawing" xmlns:w10="urn:schemas-microsoft-com:office:word" xmlns:w="http://schemas.openxmlformats.org/wordprocessingml/2006/main" xmlns:w14="http://schemas.microsoft.com/office/word/2010/wordml" xmlns:wpg="http://schemas.microsoft.com/office/word/2010/wordprocessingGroup" xmlns:wpi="http://schemas.microsoft.com/office/word/2010/wordprocessingInk" xmlns:wne="http://schemas.microsoft.com/office/word/2006/wordml" xmlns:wps="http://schemas.microsoft.com/office/word/2010/wordprocessingShape" mc:Ignorable="w14 wp14">
   <w:body>
     <w:p>
       <w:pPr>
@@ -366,7 +366,21 @@
         <w:rPr>
           <w:rFonts w:cstheme="minorHAnsi"/>
         </w:rPr>
-        <w:t xml:space="preserve">Pour conclure, il est important de travailler en équipe autant pour se préparer au travail en entreprise que pour apprendre à être plus organisé et consciencieux. </w:t>
+        <w:t>Pour conclure, il est important de travailler en équipe</w:t>
+      </w:r>
+      <w:r>
+        <w:rPr>
+          <w:rFonts w:cstheme="minorHAnsi"/>
+        </w:rPr>
+        <w:t>,</w:t>
+      </w:r>
+      <w:bookmarkStart w:id="0" w:name="_GoBack"/>
+      <w:bookmarkEnd w:id="0"/>
+      <w:r>
+        <w:rPr>
+          <w:rFonts w:cstheme="minorHAnsi"/>
+        </w:rPr>
+        <w:t xml:space="preserve"> autant pour se préparer au travail en entreprise que pour apprendre à être plus organisé et consciencieux. </w:t>
       </w:r>
     </w:p>
     <w:p>
@@ -569,39 +583,7 @@
     </w:p>
     <w:p>
       <w:r>
-        <w:t xml:space="preserve">Nous avons développé une structure sous le Framework </w:t>
-      </w:r>
-      <w:proofErr w:type="spellStart"/>
-      <w:r>
-        <w:t>Symfony</w:t>
-      </w:r>
-      <w:proofErr w:type="spellEnd"/>
-      <w:r>
-        <w:t xml:space="preserve">, qui est un </w:t>
-      </w:r>
-      <w:proofErr w:type="spellStart"/>
-      <w:r>
-        <w:t>framework</w:t>
-      </w:r>
-      <w:proofErr w:type="spellEnd"/>
-      <w:r>
-        <w:t xml:space="preserve"> </w:t>
-      </w:r>
-      <w:proofErr w:type="spellStart"/>
-      <w:r>
-        <w:t>php</w:t>
-      </w:r>
-      <w:proofErr w:type="spellEnd"/>
-      <w:r>
-        <w:t xml:space="preserve">. Couplé à un logiciel de </w:t>
-      </w:r>
-      <w:proofErr w:type="spellStart"/>
-      <w:r>
-        <w:t>versioning</w:t>
-      </w:r>
-      <w:proofErr w:type="spellEnd"/>
-      <w:r>
-        <w:t xml:space="preserve">, nous avons pu avancer de manière simultané chacun sur nos parties, tout en permettant que chaque membre du groupe ait une version à jour du </w:t>
+        <w:t xml:space="preserve">Nous avons développé une structure sous le Framework Symfony, qui est un framework php. Couplé à un logiciel de versioning, nous avons pu avancer de manière simultané chacun sur nos parties, tout en permettant que chaque membre du groupe ait une version à jour du </w:t>
       </w:r>
       <w:r>
         <w:t>projet à n'importe quel moment.</w:t>
@@ -609,15 +591,7 @@
     </w:p>
     <w:p>
       <w:r>
-        <w:t xml:space="preserve">Le développement sous </w:t>
-      </w:r>
-      <w:proofErr w:type="spellStart"/>
-      <w:r>
-        <w:t>Symfony</w:t>
-      </w:r>
-      <w:proofErr w:type="spellEnd"/>
-      <w:r>
-        <w:t xml:space="preserve"> est constitué d'applications, elles-mêmes constituées de modules, eux même possédant un/des contrôleurs et vues.</w:t>
+        <w:t>Le développement sous Symfony est constitué d'applications, elles-mêmes constituées de modules, eux même possédant un/des contrôleurs et vues.</w:t>
       </w:r>
     </w:p>
     <w:p>
@@ -646,23 +620,7 @@
     <w:p/>
     <w:p>
       <w:r>
-        <w:t xml:space="preserve">Le </w:t>
-      </w:r>
-      <w:proofErr w:type="spellStart"/>
-      <w:r>
-        <w:t>framework</w:t>
-      </w:r>
-      <w:proofErr w:type="spellEnd"/>
-      <w:r>
-        <w:t xml:space="preserve"> </w:t>
-      </w:r>
-      <w:proofErr w:type="spellStart"/>
-      <w:r>
-        <w:t>Symfony</w:t>
-      </w:r>
-      <w:proofErr w:type="spellEnd"/>
-      <w:r>
-        <w:t xml:space="preserve"> crée beaucoup de fichiers et dossiers tout seul, en suivant la structure de la base de données, une fois ces fichiers créés automatiquement, il suffit d'ajouter vos applications et modules (chaque </w:t>
+        <w:t xml:space="preserve">Le framework Symfony crée beaucoup de fichiers et dossiers tout seul, en suivant la structure de la base de données, une fois ces fichiers créés automatiquement, il suffit d'ajouter vos applications et modules (chaque </w:t>
       </w:r>
       <w:r>
         <w:t>création</w:t>
@@ -728,7 +686,7 @@
 </file>
 
 <file path=word/numbering.xml><?xml version="1.0" encoding="utf-8"?>
-<w:numbering xmlns:ve="http://schemas.openxmlformats.org/markup-compatibility/2006" xmlns:o="urn:schemas-microsoft-com:office:office" xmlns:r="http://schemas.openxmlformats.org/officeDocument/2006/relationships" xmlns:m="http://schemas.openxmlformats.org/officeDocument/2006/math" xmlns:v="urn:schemas-microsoft-com:vml" xmlns:wp="http://schemas.openxmlformats.org/drawingml/2006/wordprocessingDrawing" xmlns:w10="urn:schemas-microsoft-com:office:word" xmlns:w="http://schemas.openxmlformats.org/wordprocessingml/2006/main" xmlns:wne="http://schemas.microsoft.com/office/word/2006/wordml">
+<w:numbering xmlns:wpc="http://schemas.microsoft.com/office/word/2010/wordprocessingCanvas" xmlns:mc="http://schemas.openxmlformats.org/markup-compatibility/2006" xmlns:o="urn:schemas-microsoft-com:office:office" xmlns:r="http://schemas.openxmlformats.org/officeDocument/2006/relationships" xmlns:m="http://schemas.openxmlformats.org/officeDocument/2006/math" xmlns:v="urn:schemas-microsoft-com:vml" xmlns:wp14="http://schemas.microsoft.com/office/word/2010/wordprocessingDrawing" xmlns:wp="http://schemas.openxmlformats.org/drawingml/2006/wordprocessingDrawing" xmlns:w10="urn:schemas-microsoft-com:office:word" xmlns:w="http://schemas.openxmlformats.org/wordprocessingml/2006/main" xmlns:w14="http://schemas.microsoft.com/office/word/2010/wordml" xmlns:wpg="http://schemas.microsoft.com/office/word/2010/wordprocessingGroup" xmlns:wpi="http://schemas.microsoft.com/office/word/2010/wordprocessingInk" xmlns:wne="http://schemas.microsoft.com/office/word/2006/wordml" xmlns:wps="http://schemas.microsoft.com/office/word/2010/wordprocessingShape" mc:Ignorable="w14 wp14">
   <w:abstractNum w:abstractNumId="0">
     <w:nsid w:val="00C41A96"/>
     <w:multiLevelType w:val="hybridMultilevel"/>
@@ -1955,7 +1913,7 @@
 </file>
 
 <file path=word/styles.xml><?xml version="1.0" encoding="utf-8"?>
-<w:styles xmlns:r="http://schemas.openxmlformats.org/officeDocument/2006/relationships" xmlns:w="http://schemas.openxmlformats.org/wordprocessingml/2006/main">
+<w:styles xmlns:mc="http://schemas.openxmlformats.org/markup-compatibility/2006" xmlns:r="http://schemas.openxmlformats.org/officeDocument/2006/relationships" xmlns:w="http://schemas.openxmlformats.org/wordprocessingml/2006/main" xmlns:w14="http://schemas.microsoft.com/office/word/2010/wordml" mc:Ignorable="w14">
   <w:docDefaults>
     <w:rPrDefault>
       <w:rPr>
@@ -2150,7 +2108,6 @@
     <w:uiPriority w:val="99"/>
     <w:semiHidden/>
     <w:unhideWhenUsed/>
-    <w:qFormat/>
     <w:tblPr>
       <w:tblInd w:w="0" w:type="dxa"/>
       <w:tblCellMar>
@@ -2241,6 +2198,196 @@
       <w:sz w:val="26"/>
       <w:szCs w:val="26"/>
     </w:rPr>
+  </w:style>
+</w:styles>
+</file>
+
+<file path=word/stylesWithEffects.xml><?xml version="1.0" encoding="utf-8"?>
+<w:styles xmlns:wpc="http://schemas.microsoft.com/office/word/2010/wordprocessingCanvas" xmlns:mc="http://schemas.openxmlformats.org/markup-compatibility/2006" xmlns:o="urn:schemas-microsoft-com:office:office" xmlns:r="http://schemas.openxmlformats.org/officeDocument/2006/relationships" xmlns:m="http://schemas.openxmlformats.org/officeDocument/2006/math" xmlns:v="urn:schemas-microsoft-com:vml" xmlns:wp14="http://schemas.microsoft.com/office/word/2010/wordprocessingDrawing" xmlns:wp="http://schemas.openxmlformats.org/drawingml/2006/wordprocessingDrawing" xmlns:w10="urn:schemas-microsoft-com:office:word" xmlns:w="http://schemas.openxmlformats.org/wordprocessingml/2006/main" xmlns:w14="http://schemas.microsoft.com/office/word/2010/wordml" xmlns:wpg="http://schemas.microsoft.com/office/word/2010/wordprocessingGroup" xmlns:wpi="http://schemas.microsoft.com/office/word/2010/wordprocessingInk" xmlns:wne="http://schemas.microsoft.com/office/word/2006/wordml" xmlns:wps="http://schemas.microsoft.com/office/word/2010/wordprocessingShape" mc:Ignorable="w14 wp14">
+  <w:docDefaults>
+    <w:rPrDefault>
+      <w:rPr>
+        <w:rFonts w:asciiTheme="minorHAnsi" w:eastAsiaTheme="minorEastAsia" w:hAnsiTheme="minorHAnsi" w:cstheme="minorBidi"/>
+        <w:sz w:val="22"/>
+        <w:szCs w:val="22"/>
+        <w:lang w:val="fr-FR" w:eastAsia="fr-FR" w:bidi="ar-SA"/>
+      </w:rPr>
+    </w:rPrDefault>
+    <w:pPrDefault>
+      <w:pPr>
+        <w:spacing w:after="200" w:line="276" w:lineRule="auto"/>
+      </w:pPr>
+    </w:pPrDefault>
+  </w:docDefaults>
+  <w:latentStyles w:defLockedState="0" w:defUIPriority="99" w:defSemiHidden="1" w:defUnhideWhenUsed="1" w:defQFormat="0" w:count="267">
+    <w:lsdException w:name="Normal" w:semiHidden="0" w:uiPriority="0" w:unhideWhenUsed="0" w:qFormat="1"/>
+    <w:lsdException w:name="heading 1" w:semiHidden="0" w:uiPriority="9" w:unhideWhenUsed="0" w:qFormat="1"/>
+    <w:lsdException w:name="heading 2" w:uiPriority="9" w:qFormat="1"/>
+    <w:lsdException w:name="heading 3" w:uiPriority="9" w:qFormat="1"/>
+    <w:lsdException w:name="heading 4" w:uiPriority="9" w:qFormat="1"/>
+    <w:lsdException w:name="heading 5" w:uiPriority="9" w:qFormat="1"/>
+    <w:lsdException w:name="heading 6" w:uiPriority="9" w:qFormat="1"/>
+    <w:lsdException w:name="heading 7" w:uiPriority="9" w:qFormat="1"/>
+    <w:lsdException w:name="heading 8" w:uiPriority="9" w:qFormat="1"/>
+    <w:lsdException w:name="heading 9" w:uiPriority="9" w:qFormat="1"/>
+    <w:lsdException w:name="toc 1" w:uiPriority="39"/>
+    <w:lsdException w:name="toc 2" w:uiPriority="39"/>
+    <w:lsdException w:name="toc 3" w:uiPriority="39"/>
+    <w:lsdException w:name="toc 4" w:uiPriority="39"/>
+    <w:lsdException w:name="toc 5" w:uiPriority="39"/>
+    <w:lsdException w:name="toc 6" w:uiPriority="39"/>
+    <w:lsdException w:name="toc 7" w:uiPriority="39"/>
+    <w:lsdException w:name="toc 8" w:uiPriority="39"/>
+    <w:lsdException w:name="toc 9" w:uiPriority="39"/>
+    <w:lsdException w:name="caption" w:uiPriority="35" w:qFormat="1"/>
+    <w:lsdException w:name="Title" w:semiHidden="0" w:uiPriority="10" w:unhideWhenUsed="0" w:qFormat="1"/>
+    <w:lsdException w:name="Default Paragraph Font" w:uiPriority="1"/>
+    <w:lsdException w:name="Subtitle" w:semiHidden="0" w:uiPriority="11" w:unhideWhenUsed="0" w:qFormat="1"/>
+    <w:lsdException w:name="Strong" w:semiHidden="0" w:uiPriority="22" w:unhideWhenUsed="0" w:qFormat="1"/>
+    <w:lsdException w:name="Emphasis" w:semiHidden="0" w:uiPriority="20" w:unhideWhenUsed="0" w:qFormat="1"/>
+    <w:lsdException w:name="Table Grid" w:semiHidden="0" w:uiPriority="59" w:unhideWhenUsed="0"/>
+    <w:lsdException w:name="Placeholder Text" w:unhideWhenUsed="0"/>
+    <w:lsdException w:name="No Spacing" w:semiHidden="0" w:uiPriority="1" w:unhideWhenUsed="0" w:qFormat="1"/>
+    <w:lsdException w:name="Light Shading" w:semiHidden="0" w:uiPriority="60" w:unhideWhenUsed="0"/>
+    <w:lsdException w:name="Light List" w:semiHidden="0" w:uiPriority="61" w:unhideWhenUsed="0"/>
+    <w:lsdException w:name="Light Grid" w:semiHidden="0" w:uiPriority="62" w:unhideWhenUsed="0"/>
+    <w:lsdException w:name="Medium Shading 1" w:semiHidden="0" w:uiPriority="63" w:unhideWhenUsed="0"/>
+    <w:lsdException w:name="Medium Shading 2" w:semiHidden="0" w:uiPriority="64" w:unhideWhenUsed="0"/>
+    <w:lsdException w:name="Medium List 1" w:semiHidden="0" w:uiPriority="65" w:unhideWhenUsed="0"/>
+    <w:lsdException w:name="Medium List 2" w:semiHidden="0" w:uiPriority="66" w:unhideWhenUsed="0"/>
+    <w:lsdException w:name="Medium Grid 1" w:semiHidden="0" w:uiPriority="67" w:unhideWhenUsed="0"/>
+    <w:lsdException w:name="Medium Grid 2" w:semiHidden="0" w:uiPriority="68" w:unhideWhenUsed="0"/>
+    <w:lsdException w:name="Medium Grid 3" w:semiHidden="0" w:uiPriority="69" w:unhideWhenUsed="0"/>
+    <w:lsdException w:name="Dark List" w:semiHidden="0" w:uiPriority="70" w:unhideWhenUsed="0"/>
+    <w:lsdException w:name="Colorful Shading" w:semiHidden="0" w:uiPriority="71" w:unhideWhenUsed="0"/>
+    <w:lsdException w:name="Colorful List" w:semiHidden="0" w:uiPriority="72" w:unhideWhenUsed="0"/>
+    <w:lsdException w:name="Colorful Grid" w:semiHidden="0" w:uiPriority="73" w:unhideWhenUsed="0"/>
+    <w:lsdException w:name="Light Shading Accent 1" w:semiHidden="0" w:uiPriority="60" w:unhideWhenUsed="0"/>
+    <w:lsdException w:name="Light List Accent 1" w:semiHidden="0" w:uiPriority="61" w:unhideWhenUsed="0"/>
+    <w:lsdException w:name="Light Grid Accent 1" w:semiHidden="0" w:uiPriority="62" w:unhideWhenUsed="0"/>
+    <w:lsdException w:name="Medium Shading 1 Accent 1" w:semiHidden="0" w:uiPriority="63" w:unhideWhenUsed="0"/>
+    <w:lsdException w:name="Medium Shading 2 Accent 1" w:semiHidden="0" w:uiPriority="64" w:unhideWhenUsed="0"/>
+    <w:lsdException w:name="Medium List 1 Accent 1" w:semiHidden="0" w:uiPriority="65" w:unhideWhenUsed="0"/>
+    <w:lsdException w:name="Revision" w:unhideWhenUsed="0"/>
+    <w:lsdException w:name="List Paragraph" w:semiHidden="0" w:uiPriority="34" w:unhideWhenUsed="0" w:qFormat="1"/>
+    <w:lsdException w:name="Quote" w:semiHidden="0" w:uiPriority="29" w:unhideWhenUsed="0" w:qFormat="1"/>
+    <w:lsdException w:name="Intense Quote" w:semiHidden="0" w:uiPriority="30" w:unhideWhenUsed="0" w:qFormat="1"/>
+    <w:lsdException w:name="Medium List 2 Accent 1" w:semiHidden="0" w:uiPriority="66" w:unhideWhenUsed="0"/>
+    <w:lsdException w:name="Medium Grid 1 Accent 1" w:semiHidden="0" w:uiPriority="67" w:unhideWhenUsed="0"/>
+    <w:lsdException w:name="Medium Grid 2 Accent 1" w:semiHidden="0" w:uiPriority="68" w:unhideWhenUsed="0"/>
+    <w:lsdException w:name="Medium Grid 3 Accent 1" w:semiHidden="0" w:uiPriority="69" w:unhideWhenUsed="0"/>
+    <w:lsdException w:name="Dark List Accent 1" w:semiHidden="0" w:uiPriority="70" w:unhideWhenUsed="0"/>
+    <w:lsdException w:name="Colorful Shading Accent 1" w:semiHidden="0" w:uiPriority="71" w:unhideWhenUsed="0"/>
+    <w:lsdException w:name="Colorful List Accent 1" w:semiHidden="0" w:uiPriority="72" w:unhideWhenUsed="0"/>
+    <w:lsdException w:name="Colorful Grid Accent 1" w:semiHidden="0" w:uiPriority="73" w:unhideWhenUsed="0"/>
+    <w:lsdException w:name="Light Shading Accent 2" w:semiHidden="0" w:uiPriority="60" w:unhideWhenUsed="0"/>
+    <w:lsdException w:name="Light List Accent 2" w:semiHidden="0" w:uiPriority="61" w:unhideWhenUsed="0"/>
+    <w:lsdException w:name="Light Grid Accent 2" w:semiHidden="0" w:uiPriority="62" w:unhideWhenUsed="0"/>
+    <w:lsdException w:name="Medium Shading 1 Accent 2" w:semiHidden="0" w:uiPriority="63" w:unhideWhenUsed="0"/>
+    <w:lsdException w:name="Medium Shading 2 Accent 2" w:semiHidden="0" w:uiPriority="64" w:unhideWhenUsed="0"/>
+    <w:lsdException w:name="Medium List 1 Accent 2" w:semiHidden="0" w:uiPriority="65" w:unhideWhenUsed="0"/>
+    <w:lsdException w:name="Medium List 2 Accent 2" w:semiHidden="0" w:uiPriority="66" w:unhideWhenUsed="0"/>
+    <w:lsdException w:name="Medium Grid 1 Accent 2" w:semiHidden="0" w:uiPriority="67" w:unhideWhenUsed="0"/>
+    <w:lsdException w:name="Medium Grid 2 Accent 2" w:semiHidden="0" w:uiPriority="68" w:unhideWhenUsed="0"/>
+    <w:lsdException w:name="Medium Grid 3 Accent 2" w:semiHidden="0" w:uiPriority="69" w:unhideWhenUsed="0"/>
+    <w:lsdException w:name="Dark List Accent 2" w:semiHidden="0" w:uiPriority="70" w:unhideWhenUsed="0"/>
+    <w:lsdException w:name="Colorful Shading Accent 2" w:semiHidden="0" w:uiPriority="71" w:unhideWhenUsed="0"/>
+    <w:lsdException w:name="Colorful List Accent 2" w:semiHidden="0" w:uiPriority="72" w:unhideWhenUsed="0"/>
+    <w:lsdException w:name="Colorful Grid Accent 2" w:semiHidden="0" w:uiPriority="73" w:unhideWhenUsed="0"/>
+    <w:lsdException w:name="Light Shading Accent 3" w:semiHidden="0" w:uiPriority="60" w:unhideWhenUsed="0"/>
+    <w:lsdException w:name="Light List Accent 3" w:semiHidden="0" w:uiPriority="61" w:unhideWhenUsed="0"/>
+    <w:lsdException w:name="Light Grid Accent 3" w:semiHidden="0" w:uiPriority="62" w:unhideWhenUsed="0"/>
+    <w:lsdException w:name="Medium Shading 1 Accent 3" w:semiHidden="0" w:uiPriority="63" w:unhideWhenUsed="0"/>
+    <w:lsdException w:name="Medium Shading 2 Accent 3" w:semiHidden="0" w:uiPriority="64" w:unhideWhenUsed="0"/>
+    <w:lsdException w:name="Medium List 1 Accent 3" w:semiHidden="0" w:uiPriority="65" w:unhideWhenUsed="0"/>
+    <w:lsdException w:name="Medium List 2 Accent 3" w:semiHidden="0" w:uiPriority="66" w:unhideWhenUsed="0"/>
+    <w:lsdException w:name="Medium Grid 1 Accent 3" w:semiHidden="0" w:uiPriority="67" w:unhideWhenUsed="0"/>
+    <w:lsdException w:name="Medium Grid 2 Accent 3" w:semiHidden="0" w:uiPriority="68" w:unhideWhenUsed="0"/>
+    <w:lsdException w:name="Medium Grid 3 Accent 3" w:semiHidden="0" w:uiPriority="69" w:unhideWhenUsed="0"/>
+    <w:lsdException w:name="Dark List Accent 3" w:semiHidden="0" w:uiPriority="70" w:unhideWhenUsed="0"/>
+    <w:lsdException w:name="Colorful Shading Accent 3" w:semiHidden="0" w:uiPriority="71" w:unhideWhenUsed="0"/>
+    <w:lsdException w:name="Colorful List Accent 3" w:semiHidden="0" w:uiPriority="72" w:unhideWhenUsed="0"/>
+    <w:lsdException w:name="Colorful Grid Accent 3" w:semiHidden="0" w:uiPriority="73" w:unhideWhenUsed="0"/>
+    <w:lsdException w:name="Light Shading Accent 4" w:semiHidden="0" w:uiPriority="60" w:unhideWhenUsed="0"/>
+    <w:lsdException w:name="Light List Accent 4" w:semiHidden="0" w:uiPriority="61" w:unhideWhenUsed="0"/>
+    <w:lsdException w:name="Light Grid Accent 4" w:semiHidden="0" w:uiPriority="62" w:unhideWhenUsed="0"/>
+    <w:lsdException w:name="Medium Shading 1 Accent 4" w:semiHidden="0" w:uiPriority="63" w:unhideWhenUsed="0"/>
+    <w:lsdException w:name="Medium Shading 2 Accent 4" w:semiHidden="0" w:uiPriority="64" w:unhideWhenUsed="0"/>
+    <w:lsdException w:name="Medium List 1 Accent 4" w:semiHidden="0" w:uiPriority="65" w:unhideWhenUsed="0"/>
+    <w:lsdException w:name="Medium List 2 Accent 4" w:semiHidden="0" w:uiPriority="66" w:unhideWhenUsed="0"/>
+    <w:lsdException w:name="Medium Grid 1 Accent 4" w:semiHidden="0" w:uiPriority="67" w:unhideWhenUsed="0"/>
+    <w:lsdException w:name="Medium Grid 2 Accent 4" w:semiHidden="0" w:uiPriority="68" w:unhideWhenUsed="0"/>
+    <w:lsdException w:name="Medium Grid 3 Accent 4" w:semiHidden="0" w:uiPriority="69" w:unhideWhenUsed="0"/>
+    <w:lsdException w:name="Dark List Accent 4" w:semiHidden="0" w:uiPriority="70" w:unhideWhenUsed="0"/>
+    <w:lsdException w:name="Colorful Shading Accent 4" w:semiHidden="0" w:uiPriority="71" w:unhideWhenUsed="0"/>
+    <w:lsdException w:name="Colorful List Accent 4" w:semiHidden="0" w:uiPriority="72" w:unhideWhenUsed="0"/>
+    <w:lsdException w:name="Colorful Grid Accent 4" w:semiHidden="0" w:uiPriority="73" w:unhideWhenUsed="0"/>
+    <w:lsdException w:name="Light Shading Accent 5" w:semiHidden="0" w:uiPriority="60" w:unhideWhenUsed="0"/>
+    <w:lsdException w:name="Light List Accent 5" w:semiHidden="0" w:uiPriority="61" w:unhideWhenUsed="0"/>
+    <w:lsdException w:name="Light Grid Accent 5" w:semiHidden="0" w:uiPriority="62" w:unhideWhenUsed="0"/>
+    <w:lsdException w:name="Medium Shading 1 Accent 5" w:semiHidden="0" w:uiPriority="63" w:unhideWhenUsed="0"/>
+    <w:lsdException w:name="Medium Shading 2 Accent 5" w:semiHidden="0" w:uiPriority="64" w:unhideWhenUsed="0"/>
+    <w:lsdException w:name="Medium List 1 Accent 5" w:semiHidden="0" w:uiPriority="65" w:unhideWhenUsed="0"/>
+    <w:lsdException w:name="Medium List 2 Accent 5" w:semiHidden="0" w:uiPriority="66" w:unhideWhenUsed="0"/>
+    <w:lsdException w:name="Medium Grid 1 Accent 5" w:semiHidden="0" w:uiPriority="67" w:unhideWhenUsed="0"/>
+    <w:lsdException w:name="Medium Grid 2 Accent 5" w:semiHidden="0" w:uiPriority="68" w:unhideWhenUsed="0"/>
+    <w:lsdException w:name="Medium Grid 3 Accent 5" w:semiHidden="0" w:uiPriority="69" w:unhideWhenUsed="0"/>
+    <w:lsdException w:name="Dark List Accent 5" w:semiHidden="0" w:uiPriority="70" w:unhideWhenUsed="0"/>
+    <w:lsdException w:name="Colorful Shading Accent 5" w:semiHidden="0" w:uiPriority="71" w:unhideWhenUsed="0"/>
+    <w:lsdException w:name="Colorful List Accent 5" w:semiHidden="0" w:uiPriority="72" w:unhideWhenUsed="0"/>
+    <w:lsdException w:name="Colorful Grid Accent 5" w:semiHidden="0" w:uiPriority="73" w:unhideWhenUsed="0"/>
+    <w:lsdException w:name="Light Shading Accent 6" w:semiHidden="0" w:uiPriority="60" w:unhideWhenUsed="0"/>
+    <w:lsdException w:name="Light List Accent 6" w:semiHidden="0" w:uiPriority="61" w:unhideWhenUsed="0"/>
+    <w:lsdException w:name="Light Grid Accent 6" w:semiHidden="0" w:uiPriority="62" w:unhideWhenUsed="0"/>
+    <w:lsdException w:name="Medium Shading 1 Accent 6" w:semiHidden="0" w:uiPriority="63" w:unhideWhenUsed="0"/>
+    <w:lsdException w:name="Medium Shading 2 Accent 6" w:semiHidden="0" w:uiPriority="64" w:unhideWhenUsed="0"/>
+    <w:lsdException w:name="Medium List 1 Accent 6" w:semiHidden="0" w:uiPriority="65" w:unhideWhenUsed="0"/>
+    <w:lsdException w:name="Medium List 2 Accent 6" w:semiHidden="0" w:uiPriority="66" w:unhideWhenUsed="0"/>
+    <w:lsdException w:name="Medium Grid 1 Accent 6" w:semiHidden="0" w:uiPriority="67" w:unhideWhenUsed="0"/>
+    <w:lsdException w:name="Medium Grid 2 Accent 6" w:semiHidden="0" w:uiPriority="68" w:unhideWhenUsed="0"/>
+    <w:lsdException w:name="Medium Grid 3 Accent 6" w:semiHidden="0" w:uiPriority="69" w:unhideWhenUsed="0"/>
+    <w:lsdException w:name="Dark List Accent 6" w:semiHidden="0" w:uiPriority="70" w:unhideWhenUsed="0"/>
+    <w:lsdException w:name="Colorful Shading Accent 6" w:semiHidden="0" w:uiPriority="71" w:unhideWhenUsed="0"/>
+    <w:lsdException w:name="Colorful List Accent 6" w:semiHidden="0" w:uiPriority="72" w:unhideWhenUsed="0"/>
+    <w:lsdException w:name="Colorful Grid Accent 6" w:semiHidden="0" w:uiPriority="73" w:unhideWhenUsed="0"/>
+    <w:lsdException w:name="Subtle Emphasis" w:semiHidden="0" w:uiPriority="19" w:unhideWhenUsed="0" w:qFormat="1"/>
+    <w:lsdException w:name="Intense Emphasis" w:semiHidden="0" w:uiPriority="21" w:unhideWhenUsed="0" w:qFormat="1"/>
+    <w:lsdException w:name="Subtle Reference" w:semiHidden="0" w:uiPriority="31" w:unhideWhenUsed="0" w:qFormat="1"/>
+    <w:lsdException w:name="Intense Reference" w:semiHidden="0" w:uiPriority="32" w:unhideWhenUsed="0" w:qFormat="1"/>
+    <w:lsdException w:name="Book Title" w:semiHidden="0" w:uiPriority="33" w:unhideWhenUsed="0" w:qFormat="1"/>
+    <w:lsdException w:name="Bibliography" w:uiPriority="37"/>
+    <w:lsdException w:name="TOC Heading" w:uiPriority="39" w:qFormat="1"/>
+  </w:latentStyles>
+  <w:style w:type="paragraph" w:default="1" w:styleId="Normal">
+    <w:name w:val="Normal"/>
+    <w:qFormat/>
+  </w:style>
+  <w:style w:type="character" w:default="1" w:styleId="Policepardfaut">
+    <w:name w:val="Default Paragraph Font"/>
+    <w:uiPriority w:val="1"/>
+    <w:semiHidden/>
+    <w:unhideWhenUsed/>
+  </w:style>
+  <w:style w:type="table" w:default="1" w:styleId="TableauNormal">
+    <w:name w:val="Normal Table"/>
+    <w:uiPriority w:val="99"/>
+    <w:semiHidden/>
+    <w:unhideWhenUsed/>
+    <w:tblPr>
+      <w:tblInd w:w="0" w:type="dxa"/>
+      <w:tblCellMar>
+        <w:top w:w="0" w:type="dxa"/>
+        <w:left w:w="108" w:type="dxa"/>
+        <w:bottom w:w="0" w:type="dxa"/>
+        <w:right w:w="108" w:type="dxa"/>
+      </w:tblCellMar>
+    </w:tblPr>
+  </w:style>
+  <w:style w:type="numbering" w:default="1" w:styleId="Aucuneliste">
+    <w:name w:val="No List"/>
+    <w:uiPriority w:val="99"/>
+    <w:semiHidden/>
+    <w:unhideWhenUsed/>
   </w:style>
 </w:styles>
 </file>

</xml_diff>